<commit_message>
Ajout cours perl.developpez.com [2/3]
</commit_message>
<xml_diff>
--- a/Cours perl.developpez.com.docx
+++ b/Cours perl.developpez.com.docx
@@ -593,7 +593,13 @@
           <w:b/>
           <w:u w:val="single"/>
         </w:rPr>
-        <w:t xml:space="preserve">/!\ </w:t>
+        <w:t>/!\</w:t>
+      </w:r>
+      <w:r>
+        <w:rPr>
+          <w:b/>
+        </w:rPr>
+        <w:t xml:space="preserve"> </w:t>
       </w:r>
       <w:r>
         <w:rPr>
@@ -605,8 +611,14 @@
       <w:r>
         <w:rPr>
           <w:b/>
-        </w:rPr>
-        <w:tab/>
+          <w:u w:val="single"/>
+        </w:rPr>
+        <w:t xml:space="preserve"> </w:t>
+      </w:r>
+      <w:r>
+        <w:rPr>
+          <w:b/>
+        </w:rPr>
         <w:t>:</w:t>
       </w:r>
       <w:r>
@@ -650,11 +662,177 @@
         <w:pStyle w:val="Sansinterligne"/>
         <w:jc w:val="both"/>
       </w:pPr>
-      <w:r>
-        <w:t>Texte …</w:t>
+    </w:p>
+    <w:p>
+      <w:pPr>
+        <w:pStyle w:val="Sansinterligne"/>
+        <w:numPr>
+          <w:ilvl w:val="0"/>
+          <w:numId w:val="1"/>
+        </w:numPr>
+        <w:jc w:val="both"/>
+        <w:rPr>
+          <w:b/>
+          <w:sz w:val="26"/>
+          <w:szCs w:val="26"/>
+          <w:u w:val="single"/>
+        </w:rPr>
+      </w:pPr>
+      <w:r>
+        <w:rPr>
+          <w:b/>
+          <w:sz w:val="26"/>
+          <w:szCs w:val="26"/>
+          <w:u w:val="single"/>
+        </w:rPr>
+        <w:t>La condition « </w:t>
+      </w:r>
+      <w:proofErr w:type="spellStart"/>
+      <w:r>
+        <w:rPr>
+          <w:b/>
+          <w:sz w:val="26"/>
+          <w:szCs w:val="26"/>
+          <w:u w:val="single"/>
+        </w:rPr>
+        <w:t>unless</w:t>
+      </w:r>
+      <w:proofErr w:type="spellEnd"/>
+      <w:r>
+        <w:rPr>
+          <w:b/>
+          <w:sz w:val="26"/>
+          <w:szCs w:val="26"/>
+          <w:u w:val="single"/>
+        </w:rPr>
+        <w:t> »</w:t>
+      </w:r>
+      <w:r>
+        <w:rPr>
+          <w:b/>
+          <w:sz w:val="26"/>
+          <w:szCs w:val="26"/>
+          <w:u w:val="single"/>
+        </w:rPr>
+        <w:t> :</w:t>
       </w:r>
       <w:bookmarkStart w:id="0" w:name="_GoBack"/>
       <w:bookmarkEnd w:id="0"/>
+    </w:p>
+    <w:p>
+      <w:pPr>
+        <w:pStyle w:val="Sansinterligne"/>
+        <w:jc w:val="both"/>
+      </w:pPr>
+    </w:p>
+    <w:p>
+      <w:pPr>
+        <w:pStyle w:val="Sansinterligne"/>
+        <w:jc w:val="both"/>
+      </w:pPr>
+      <w:r>
+        <w:t>Texte …</w:t>
+      </w:r>
+    </w:p>
+    <w:p>
+      <w:pPr>
+        <w:pStyle w:val="Sansinterligne"/>
+        <w:jc w:val="both"/>
+      </w:pPr>
+    </w:p>
+    <w:p>
+      <w:pPr>
+        <w:pStyle w:val="Sansinterligne"/>
+        <w:jc w:val="both"/>
+      </w:pPr>
+    </w:p>
+    <w:p>
+      <w:pPr>
+        <w:pStyle w:val="Sansinterligne"/>
+        <w:numPr>
+          <w:ilvl w:val="0"/>
+          <w:numId w:val="1"/>
+        </w:numPr>
+        <w:jc w:val="both"/>
+        <w:rPr>
+          <w:b/>
+          <w:sz w:val="26"/>
+          <w:szCs w:val="26"/>
+          <w:u w:val="single"/>
+        </w:rPr>
+      </w:pPr>
+      <w:r>
+        <w:rPr>
+          <w:b/>
+          <w:sz w:val="26"/>
+          <w:szCs w:val="26"/>
+          <w:u w:val="single"/>
+        </w:rPr>
+        <w:t xml:space="preserve">Variable spéciale </w:t>
+      </w:r>
+      <w:r>
+        <w:rPr>
+          <w:b/>
+          <w:sz w:val="26"/>
+          <w:szCs w:val="26"/>
+          <w:u w:val="single"/>
+        </w:rPr>
+        <w:t>« </w:t>
+      </w:r>
+      <w:r>
+        <w:rPr>
+          <w:b/>
+          <w:sz w:val="26"/>
+          <w:szCs w:val="26"/>
+          <w:u w:val="single"/>
+        </w:rPr>
+        <w:t>$_</w:t>
+      </w:r>
+      <w:r>
+        <w:rPr>
+          <w:b/>
+          <w:sz w:val="26"/>
+          <w:szCs w:val="26"/>
+          <w:u w:val="single"/>
+        </w:rPr>
+        <w:t>»</w:t>
+      </w:r>
+      <w:r>
+        <w:rPr>
+          <w:b/>
+          <w:sz w:val="26"/>
+          <w:szCs w:val="26"/>
+          <w:u w:val="single"/>
+        </w:rPr>
+        <w:t> :</w:t>
+      </w:r>
+    </w:p>
+    <w:p>
+      <w:pPr>
+        <w:pStyle w:val="Sansinterligne"/>
+        <w:jc w:val="both"/>
+      </w:pPr>
+    </w:p>
+    <w:p>
+      <w:pPr>
+        <w:pStyle w:val="Sansinterligne"/>
+        <w:jc w:val="both"/>
+      </w:pPr>
+      <w:r>
+        <w:t>Texte …</w:t>
+      </w:r>
+    </w:p>
+    <w:p>
+      <w:pPr>
+        <w:pStyle w:val="Sansinterligne"/>
+        <w:jc w:val="both"/>
+      </w:pPr>
+    </w:p>
+    <w:p>
+      <w:pPr>
+        <w:pStyle w:val="Sansinterligne"/>
+        <w:jc w:val="both"/>
+      </w:pPr>
     </w:p>
     <w:sectPr>
       <w:pgSz w:w="11906" w:h="16838"/>
@@ -757,8 +935,100 @@
       </w:pPr>
     </w:lvl>
   </w:abstractNum>
+  <w:abstractNum w:abstractNumId="1">
+    <w:nsid w:val="7064755A"/>
+    <w:multiLevelType w:val="hybridMultilevel"/>
+    <w:tmpl w:val="71CAB78A"/>
+    <w:lvl w:ilvl="0" w:tplc="040C000F">
+      <w:start w:val="1"/>
+      <w:numFmt w:val="decimal"/>
+      <w:lvlText w:val="%1."/>
+      <w:lvlJc w:val="left"/>
+      <w:pPr>
+        <w:ind w:left="720" w:hanging="360"/>
+      </w:pPr>
+      <w:rPr>
+        <w:rFonts w:hint="default"/>
+      </w:rPr>
+    </w:lvl>
+    <w:lvl w:ilvl="1" w:tplc="040C0019" w:tentative="1">
+      <w:start w:val="1"/>
+      <w:numFmt w:val="lowerLetter"/>
+      <w:lvlText w:val="%2."/>
+      <w:lvlJc w:val="left"/>
+      <w:pPr>
+        <w:ind w:left="1440" w:hanging="360"/>
+      </w:pPr>
+    </w:lvl>
+    <w:lvl w:ilvl="2" w:tplc="040C001B" w:tentative="1">
+      <w:start w:val="1"/>
+      <w:numFmt w:val="lowerRoman"/>
+      <w:lvlText w:val="%3."/>
+      <w:lvlJc w:val="right"/>
+      <w:pPr>
+        <w:ind w:left="2160" w:hanging="180"/>
+      </w:pPr>
+    </w:lvl>
+    <w:lvl w:ilvl="3" w:tplc="040C000F" w:tentative="1">
+      <w:start w:val="1"/>
+      <w:numFmt w:val="decimal"/>
+      <w:lvlText w:val="%4."/>
+      <w:lvlJc w:val="left"/>
+      <w:pPr>
+        <w:ind w:left="2880" w:hanging="360"/>
+      </w:pPr>
+    </w:lvl>
+    <w:lvl w:ilvl="4" w:tplc="040C0019" w:tentative="1">
+      <w:start w:val="1"/>
+      <w:numFmt w:val="lowerLetter"/>
+      <w:lvlText w:val="%5."/>
+      <w:lvlJc w:val="left"/>
+      <w:pPr>
+        <w:ind w:left="3600" w:hanging="360"/>
+      </w:pPr>
+    </w:lvl>
+    <w:lvl w:ilvl="5" w:tplc="040C001B" w:tentative="1">
+      <w:start w:val="1"/>
+      <w:numFmt w:val="lowerRoman"/>
+      <w:lvlText w:val="%6."/>
+      <w:lvlJc w:val="right"/>
+      <w:pPr>
+        <w:ind w:left="4320" w:hanging="180"/>
+      </w:pPr>
+    </w:lvl>
+    <w:lvl w:ilvl="6" w:tplc="040C000F" w:tentative="1">
+      <w:start w:val="1"/>
+      <w:numFmt w:val="decimal"/>
+      <w:lvlText w:val="%7."/>
+      <w:lvlJc w:val="left"/>
+      <w:pPr>
+        <w:ind w:left="5040" w:hanging="360"/>
+      </w:pPr>
+    </w:lvl>
+    <w:lvl w:ilvl="7" w:tplc="040C0019" w:tentative="1">
+      <w:start w:val="1"/>
+      <w:numFmt w:val="lowerLetter"/>
+      <w:lvlText w:val="%8."/>
+      <w:lvlJc w:val="left"/>
+      <w:pPr>
+        <w:ind w:left="5760" w:hanging="360"/>
+      </w:pPr>
+    </w:lvl>
+    <w:lvl w:ilvl="8" w:tplc="040C001B" w:tentative="1">
+      <w:start w:val="1"/>
+      <w:numFmt w:val="lowerRoman"/>
+      <w:lvlText w:val="%9."/>
+      <w:lvlJc w:val="right"/>
+      <w:pPr>
+        <w:ind w:left="6480" w:hanging="180"/>
+      </w:pPr>
+    </w:lvl>
+  </w:abstractNum>
   <w:num w:numId="1">
     <w:abstractNumId w:val="0"/>
+  </w:num>
+  <w:num w:numId="2">
+    <w:abstractNumId w:val="1"/>
   </w:num>
 </w:numbering>
 </file>

</xml_diff>

<commit_message>
Ajout jusqu'à partie 2.3 (non incluse)
</commit_message>
<xml_diff>
--- a/Cours perl.developpez.com.docx
+++ b/Cours perl.developpez.com.docx
@@ -26,11 +26,6 @@
         <w:rPr>
           <w:i/>
         </w:rPr>
-      </w:r>
-      <w:r>
-        <w:rPr>
-          <w:i/>
-        </w:rPr>
         <w:fldChar w:fldCharType="separate"/>
       </w:r>
       <w:r>
@@ -38,21 +33,7 @@
           <w:rStyle w:val="Lienhypertexte"/>
           <w:i/>
         </w:rPr>
-        <w:t>https://perl.developpez.com/t</w:t>
-      </w:r>
-      <w:r>
-        <w:rPr>
-          <w:rStyle w:val="Lienhypertexte"/>
-          <w:i/>
-        </w:rPr>
-        <w:t>u</w:t>
-      </w:r>
-      <w:r>
-        <w:rPr>
-          <w:rStyle w:val="Lienhypertexte"/>
-          <w:i/>
-        </w:rPr>
-        <w:t>toriels/perl/debuter</w:t>
+        <w:t>https://perl.developpez.com/tutoriels/perl/debuter</w:t>
       </w:r>
     </w:p>
     <w:p>
@@ -611,7 +592,6 @@
       <w:r>
         <w:rPr>
           <w:b/>
-          <w:u w:val="single"/>
         </w:rPr>
         <w:t xml:space="preserve"> </w:t>
       </w:r>
@@ -716,22 +696,34 @@
         </w:rPr>
         <w:t> :</w:t>
       </w:r>
-      <w:bookmarkStart w:id="0" w:name="_GoBack"/>
-      <w:bookmarkEnd w:id="0"/>
-    </w:p>
-    <w:p>
-      <w:pPr>
-        <w:pStyle w:val="Sansinterligne"/>
-        <w:jc w:val="both"/>
-      </w:pPr>
-    </w:p>
-    <w:p>
-      <w:pPr>
-        <w:pStyle w:val="Sansinterligne"/>
-        <w:jc w:val="both"/>
-      </w:pPr>
-      <w:r>
-        <w:t>Texte …</w:t>
+    </w:p>
+    <w:p>
+      <w:pPr>
+        <w:pStyle w:val="Sansinterligne"/>
+        <w:jc w:val="both"/>
+      </w:pPr>
+    </w:p>
+    <w:p>
+      <w:pPr>
+        <w:pStyle w:val="Sansinterligne"/>
+        <w:jc w:val="both"/>
+      </w:pPr>
+      <w:r>
+        <w:t>La condition « </w:t>
+      </w:r>
+      <w:proofErr w:type="spellStart"/>
+      <w:r>
+        <w:t>unless</w:t>
+      </w:r>
+      <w:proofErr w:type="spellEnd"/>
+      <w:r>
+        <w:t> » s’utilise de la même manière que la</w:t>
+      </w:r>
+      <w:r>
+        <w:t xml:space="preserve"> condition</w:t>
+      </w:r>
+      <w:r>
+        <w:t xml:space="preserve"> « if » mais fonctionne en sens inverse. Elle peut se traduire par « à moins que (condition) soit vérifiée ».</w:t>
       </w:r>
     </w:p>
     <w:p>
@@ -768,7 +760,27 @@
           <w:szCs w:val="26"/>
           <w:u w:val="single"/>
         </w:rPr>
-        <w:t xml:space="preserve">Variable spéciale </w:t>
+        <w:t>Les boucles « </w:t>
+      </w:r>
+      <w:proofErr w:type="spellStart"/>
+      <w:r>
+        <w:rPr>
+          <w:b/>
+          <w:sz w:val="26"/>
+          <w:szCs w:val="26"/>
+          <w:u w:val="single"/>
+        </w:rPr>
+        <w:t>until</w:t>
+      </w:r>
+      <w:proofErr w:type="spellEnd"/>
+      <w:r>
+        <w:rPr>
+          <w:b/>
+          <w:sz w:val="26"/>
+          <w:szCs w:val="26"/>
+          <w:u w:val="single"/>
+        </w:rPr>
+        <w:t xml:space="preserve"> » et </w:t>
       </w:r>
       <w:r>
         <w:rPr>
@@ -779,14 +791,25 @@
         </w:rPr>
         <w:t>« </w:t>
       </w:r>
-      <w:r>
-        <w:rPr>
-          <w:b/>
-          <w:sz w:val="26"/>
-          <w:szCs w:val="26"/>
-          <w:u w:val="single"/>
-        </w:rPr>
-        <w:t>$_</w:t>
+      <w:proofErr w:type="spellStart"/>
+      <w:r>
+        <w:rPr>
+          <w:b/>
+          <w:sz w:val="26"/>
+          <w:szCs w:val="26"/>
+          <w:u w:val="single"/>
+        </w:rPr>
+        <w:t>foreach</w:t>
+      </w:r>
+      <w:proofErr w:type="spellEnd"/>
+      <w:r>
+        <w:rPr>
+          <w:b/>
+          <w:sz w:val="26"/>
+          <w:szCs w:val="26"/>
+          <w:u w:val="single"/>
+        </w:rPr>
+        <w:t xml:space="preserve"> </w:t>
       </w:r>
       <w:r>
         <w:rPr>
@@ -816,23 +839,242 @@
     <w:p>
       <w:pPr>
         <w:pStyle w:val="Sansinterligne"/>
-        <w:jc w:val="both"/>
-      </w:pPr>
-      <w:r>
-        <w:t>Texte …</w:t>
-      </w:r>
-    </w:p>
-    <w:p>
-      <w:pPr>
-        <w:pStyle w:val="Sansinterligne"/>
-        <w:jc w:val="both"/>
-      </w:pPr>
-    </w:p>
-    <w:p>
-      <w:pPr>
-        <w:pStyle w:val="Sansinterligne"/>
-        <w:jc w:val="both"/>
-      </w:pPr>
+        <w:numPr>
+          <w:ilvl w:val="0"/>
+          <w:numId w:val="5"/>
+        </w:numPr>
+        <w:jc w:val="both"/>
+      </w:pPr>
+      <w:r>
+        <w:t>La boucle « </w:t>
+      </w:r>
+      <w:proofErr w:type="spellStart"/>
+      <w:r>
+        <w:t>until</w:t>
+      </w:r>
+      <w:proofErr w:type="spellEnd"/>
+      <w:r>
+        <w:t> » s’utilise de la même manière que la boucle « </w:t>
+      </w:r>
+      <w:proofErr w:type="spellStart"/>
+      <w:r>
+        <w:t>while</w:t>
+      </w:r>
+      <w:proofErr w:type="spellEnd"/>
+      <w:r>
+        <w:t> » à la différence qu’elle se réalise tant que la condition reste fausse.</w:t>
+      </w:r>
+    </w:p>
+    <w:p>
+      <w:pPr>
+        <w:pStyle w:val="Sansinterligne"/>
+        <w:jc w:val="both"/>
+      </w:pPr>
+    </w:p>
+    <w:p>
+      <w:pPr>
+        <w:pStyle w:val="Sansinterligne"/>
+        <w:numPr>
+          <w:ilvl w:val="0"/>
+          <w:numId w:val="5"/>
+        </w:numPr>
+        <w:jc w:val="both"/>
+      </w:pPr>
+      <w:r>
+        <w:t>La boucle « </w:t>
+      </w:r>
+      <w:proofErr w:type="spellStart"/>
+      <w:r>
+        <w:t>foreach</w:t>
+      </w:r>
+      <w:proofErr w:type="spellEnd"/>
+      <w:r>
+        <w:t> », s’utilise de la même manière qu’une boucle « for » classique mais s’utilise plutôt, elle, sur des tableaux ou des listes associatives.</w:t>
+      </w:r>
+    </w:p>
+    <w:p>
+      <w:pPr>
+        <w:pStyle w:val="Sansinterligne"/>
+        <w:jc w:val="both"/>
+      </w:pPr>
+    </w:p>
+    <w:p>
+      <w:pPr>
+        <w:pStyle w:val="Sansinterligne"/>
+        <w:jc w:val="both"/>
+      </w:pPr>
+    </w:p>
+    <w:p>
+      <w:pPr>
+        <w:pStyle w:val="Sansinterligne"/>
+        <w:numPr>
+          <w:ilvl w:val="0"/>
+          <w:numId w:val="1"/>
+        </w:numPr>
+        <w:jc w:val="both"/>
+        <w:rPr>
+          <w:b/>
+          <w:sz w:val="26"/>
+          <w:szCs w:val="26"/>
+          <w:u w:val="single"/>
+        </w:rPr>
+      </w:pPr>
+      <w:r>
+        <w:rPr>
+          <w:b/>
+          <w:sz w:val="26"/>
+          <w:szCs w:val="26"/>
+          <w:u w:val="single"/>
+        </w:rPr>
+        <w:t>Variable</w:t>
+      </w:r>
+      <w:r>
+        <w:rPr>
+          <w:b/>
+          <w:sz w:val="26"/>
+          <w:szCs w:val="26"/>
+          <w:u w:val="single"/>
+        </w:rPr>
+        <w:t>s</w:t>
+      </w:r>
+      <w:r>
+        <w:rPr>
+          <w:b/>
+          <w:sz w:val="26"/>
+          <w:szCs w:val="26"/>
+          <w:u w:val="single"/>
+        </w:rPr>
+        <w:t xml:space="preserve"> spéciale</w:t>
+      </w:r>
+      <w:r>
+        <w:rPr>
+          <w:b/>
+          <w:sz w:val="26"/>
+          <w:szCs w:val="26"/>
+          <w:u w:val="single"/>
+        </w:rPr>
+        <w:t>s</w:t>
+      </w:r>
+      <w:r>
+        <w:rPr>
+          <w:b/>
+          <w:sz w:val="26"/>
+          <w:szCs w:val="26"/>
+          <w:u w:val="single"/>
+        </w:rPr>
+        <w:t xml:space="preserve"> </w:t>
+      </w:r>
+      <w:r>
+        <w:rPr>
+          <w:b/>
+          <w:sz w:val="26"/>
+          <w:szCs w:val="26"/>
+          <w:u w:val="single"/>
+        </w:rPr>
+        <w:t>(</w:t>
+      </w:r>
+      <w:r>
+        <w:rPr>
+          <w:b/>
+          <w:sz w:val="26"/>
+          <w:szCs w:val="26"/>
+          <w:u w:val="single"/>
+        </w:rPr>
+        <w:t>ou r</w:t>
+      </w:r>
+      <w:r>
+        <w:rPr>
+          <w:b/>
+          <w:sz w:val="26"/>
+          <w:szCs w:val="26"/>
+          <w:u w:val="single"/>
+        </w:rPr>
+        <w:t>é</w:t>
+      </w:r>
+      <w:r>
+        <w:rPr>
+          <w:b/>
+          <w:sz w:val="26"/>
+          <w:szCs w:val="26"/>
+          <w:u w:val="single"/>
+        </w:rPr>
+        <w:t>servées</w:t>
+      </w:r>
+      <w:r>
+        <w:rPr>
+          <w:b/>
+          <w:sz w:val="26"/>
+          <w:szCs w:val="26"/>
+          <w:u w:val="single"/>
+        </w:rPr>
+        <w:t>)</w:t>
+      </w:r>
+      <w:r>
+        <w:rPr>
+          <w:b/>
+          <w:sz w:val="26"/>
+          <w:szCs w:val="26"/>
+          <w:u w:val="single"/>
+        </w:rPr>
+        <w:t xml:space="preserve"> </w:t>
+      </w:r>
+      <w:r>
+        <w:rPr>
+          <w:b/>
+          <w:sz w:val="26"/>
+          <w:szCs w:val="26"/>
+          <w:u w:val="single"/>
+        </w:rPr>
+        <w:t>:</w:t>
+      </w:r>
+    </w:p>
+    <w:p>
+      <w:pPr>
+        <w:pStyle w:val="Sansinterligne"/>
+        <w:jc w:val="both"/>
+      </w:pPr>
+    </w:p>
+    <w:p>
+      <w:pPr>
+        <w:pStyle w:val="Sansinterligne"/>
+        <w:numPr>
+          <w:ilvl w:val="0"/>
+          <w:numId w:val="5"/>
+        </w:numPr>
+        <w:jc w:val="both"/>
+      </w:pPr>
+      <w:r>
+        <w:t xml:space="preserve">Comme « &lt;&gt; » correspond à l’entrée </w:t>
+      </w:r>
+      <w:r>
+        <w:t xml:space="preserve">par </w:t>
+      </w:r>
+      <w:r>
+        <w:t>défaut (le clavier)</w:t>
+      </w:r>
+      <w:r>
+        <w:t xml:space="preserve">, il existe </w:t>
+      </w:r>
+      <w:r>
+        <w:t xml:space="preserve">également </w:t>
+      </w:r>
+      <w:r>
+        <w:t xml:space="preserve">en Perl une variable scalaire </w:t>
+      </w:r>
+      <w:r>
+        <w:t xml:space="preserve">réservée </w:t>
+      </w:r>
+      <w:r>
+        <w:t>notée « $_ ».</w:t>
+      </w:r>
+      <w:r>
+        <w:t xml:space="preserve"> Elle contie</w:t>
+      </w:r>
+      <w:bookmarkStart w:id="0" w:name="_GoBack"/>
+      <w:bookmarkEnd w:id="0"/>
+      <w:r>
+        <w:t>ndra, à chaque ligne, le résultat de l’exécution de la ligne en question.</w:t>
+      </w:r>
     </w:p>
     <w:sectPr>
       <w:pgSz w:w="11906" w:h="16838"/>
@@ -847,6 +1089,297 @@
 <file path=word/numbering.xml><?xml version="1.0" encoding="utf-8"?>
 <w:numbering xmlns:wpc="http://schemas.microsoft.com/office/word/2010/wordprocessingCanvas" xmlns:mc="http://schemas.openxmlformats.org/markup-compatibility/2006" xmlns:o="urn:schemas-microsoft-com:office:office" xmlns:r="http://schemas.openxmlformats.org/officeDocument/2006/relationships" xmlns:m="http://schemas.openxmlformats.org/officeDocument/2006/math" xmlns:v="urn:schemas-microsoft-com:vml" xmlns:wp14="http://schemas.microsoft.com/office/word/2010/wordprocessingDrawing" xmlns:wp="http://schemas.openxmlformats.org/drawingml/2006/wordprocessingDrawing" xmlns:w10="urn:schemas-microsoft-com:office:word" xmlns:w="http://schemas.openxmlformats.org/wordprocessingml/2006/main" xmlns:w14="http://schemas.microsoft.com/office/word/2010/wordml" xmlns:wpg="http://schemas.microsoft.com/office/word/2010/wordprocessingGroup" xmlns:wpi="http://schemas.microsoft.com/office/word/2010/wordprocessingInk" xmlns:wne="http://schemas.microsoft.com/office/word/2006/wordml" xmlns:wps="http://schemas.microsoft.com/office/word/2010/wordprocessingShape" mc:Ignorable="w14 wp14">
   <w:abstractNum w:abstractNumId="0">
+    <w:nsid w:val="288F25B2"/>
+    <w:multiLevelType w:val="hybridMultilevel"/>
+    <w:tmpl w:val="4C18C8C6"/>
+    <w:lvl w:ilvl="0" w:tplc="2CAC07E6">
+      <w:start w:val="6"/>
+      <w:numFmt w:val="bullet"/>
+      <w:lvlText w:val=""/>
+      <w:lvlJc w:val="left"/>
+      <w:pPr>
+        <w:ind w:left="360" w:hanging="360"/>
+      </w:pPr>
+      <w:rPr>
+        <w:rFonts w:ascii="Symbol" w:eastAsiaTheme="minorHAnsi" w:hAnsi="Symbol" w:cstheme="minorBidi" w:hint="default"/>
+      </w:rPr>
+    </w:lvl>
+    <w:lvl w:ilvl="1" w:tplc="040C0003" w:tentative="1">
+      <w:start w:val="1"/>
+      <w:numFmt w:val="bullet"/>
+      <w:lvlText w:val="o"/>
+      <w:lvlJc w:val="left"/>
+      <w:pPr>
+        <w:ind w:left="1080" w:hanging="360"/>
+      </w:pPr>
+      <w:rPr>
+        <w:rFonts w:ascii="Courier New" w:hAnsi="Courier New" w:cs="Courier New" w:hint="default"/>
+      </w:rPr>
+    </w:lvl>
+    <w:lvl w:ilvl="2" w:tplc="040C0005" w:tentative="1">
+      <w:start w:val="1"/>
+      <w:numFmt w:val="bullet"/>
+      <w:lvlText w:val=""/>
+      <w:lvlJc w:val="left"/>
+      <w:pPr>
+        <w:ind w:left="1800" w:hanging="360"/>
+      </w:pPr>
+      <w:rPr>
+        <w:rFonts w:ascii="Wingdings" w:hAnsi="Wingdings" w:hint="default"/>
+      </w:rPr>
+    </w:lvl>
+    <w:lvl w:ilvl="3" w:tplc="040C0001" w:tentative="1">
+      <w:start w:val="1"/>
+      <w:numFmt w:val="bullet"/>
+      <w:lvlText w:val=""/>
+      <w:lvlJc w:val="left"/>
+      <w:pPr>
+        <w:ind w:left="2520" w:hanging="360"/>
+      </w:pPr>
+      <w:rPr>
+        <w:rFonts w:ascii="Symbol" w:hAnsi="Symbol" w:hint="default"/>
+      </w:rPr>
+    </w:lvl>
+    <w:lvl w:ilvl="4" w:tplc="040C0003" w:tentative="1">
+      <w:start w:val="1"/>
+      <w:numFmt w:val="bullet"/>
+      <w:lvlText w:val="o"/>
+      <w:lvlJc w:val="left"/>
+      <w:pPr>
+        <w:ind w:left="3240" w:hanging="360"/>
+      </w:pPr>
+      <w:rPr>
+        <w:rFonts w:ascii="Courier New" w:hAnsi="Courier New" w:cs="Courier New" w:hint="default"/>
+      </w:rPr>
+    </w:lvl>
+    <w:lvl w:ilvl="5" w:tplc="040C0005" w:tentative="1">
+      <w:start w:val="1"/>
+      <w:numFmt w:val="bullet"/>
+      <w:lvlText w:val=""/>
+      <w:lvlJc w:val="left"/>
+      <w:pPr>
+        <w:ind w:left="3960" w:hanging="360"/>
+      </w:pPr>
+      <w:rPr>
+        <w:rFonts w:ascii="Wingdings" w:hAnsi="Wingdings" w:hint="default"/>
+      </w:rPr>
+    </w:lvl>
+    <w:lvl w:ilvl="6" w:tplc="040C0001" w:tentative="1">
+      <w:start w:val="1"/>
+      <w:numFmt w:val="bullet"/>
+      <w:lvlText w:val=""/>
+      <w:lvlJc w:val="left"/>
+      <w:pPr>
+        <w:ind w:left="4680" w:hanging="360"/>
+      </w:pPr>
+      <w:rPr>
+        <w:rFonts w:ascii="Symbol" w:hAnsi="Symbol" w:hint="default"/>
+      </w:rPr>
+    </w:lvl>
+    <w:lvl w:ilvl="7" w:tplc="040C0003" w:tentative="1">
+      <w:start w:val="1"/>
+      <w:numFmt w:val="bullet"/>
+      <w:lvlText w:val="o"/>
+      <w:lvlJc w:val="left"/>
+      <w:pPr>
+        <w:ind w:left="5400" w:hanging="360"/>
+      </w:pPr>
+      <w:rPr>
+        <w:rFonts w:ascii="Courier New" w:hAnsi="Courier New" w:cs="Courier New" w:hint="default"/>
+      </w:rPr>
+    </w:lvl>
+    <w:lvl w:ilvl="8" w:tplc="040C0005" w:tentative="1">
+      <w:start w:val="1"/>
+      <w:numFmt w:val="bullet"/>
+      <w:lvlText w:val=""/>
+      <w:lvlJc w:val="left"/>
+      <w:pPr>
+        <w:ind w:left="6120" w:hanging="360"/>
+      </w:pPr>
+      <w:rPr>
+        <w:rFonts w:ascii="Wingdings" w:hAnsi="Wingdings" w:hint="default"/>
+      </w:rPr>
+    </w:lvl>
+  </w:abstractNum>
+  <w:abstractNum w:abstractNumId="1">
+    <w:nsid w:val="2A886A47"/>
+    <w:multiLevelType w:val="hybridMultilevel"/>
+    <w:tmpl w:val="71CAB78A"/>
+    <w:lvl w:ilvl="0" w:tplc="040C000F">
+      <w:start w:val="1"/>
+      <w:numFmt w:val="decimal"/>
+      <w:lvlText w:val="%1."/>
+      <w:lvlJc w:val="left"/>
+      <w:pPr>
+        <w:ind w:left="720" w:hanging="360"/>
+      </w:pPr>
+      <w:rPr>
+        <w:rFonts w:hint="default"/>
+      </w:rPr>
+    </w:lvl>
+    <w:lvl w:ilvl="1" w:tplc="040C0019" w:tentative="1">
+      <w:start w:val="1"/>
+      <w:numFmt w:val="lowerLetter"/>
+      <w:lvlText w:val="%2."/>
+      <w:lvlJc w:val="left"/>
+      <w:pPr>
+        <w:ind w:left="1440" w:hanging="360"/>
+      </w:pPr>
+    </w:lvl>
+    <w:lvl w:ilvl="2" w:tplc="040C001B" w:tentative="1">
+      <w:start w:val="1"/>
+      <w:numFmt w:val="lowerRoman"/>
+      <w:lvlText w:val="%3."/>
+      <w:lvlJc w:val="right"/>
+      <w:pPr>
+        <w:ind w:left="2160" w:hanging="180"/>
+      </w:pPr>
+    </w:lvl>
+    <w:lvl w:ilvl="3" w:tplc="040C000F" w:tentative="1">
+      <w:start w:val="1"/>
+      <w:numFmt w:val="decimal"/>
+      <w:lvlText w:val="%4."/>
+      <w:lvlJc w:val="left"/>
+      <w:pPr>
+        <w:ind w:left="2880" w:hanging="360"/>
+      </w:pPr>
+    </w:lvl>
+    <w:lvl w:ilvl="4" w:tplc="040C0019" w:tentative="1">
+      <w:start w:val="1"/>
+      <w:numFmt w:val="lowerLetter"/>
+      <w:lvlText w:val="%5."/>
+      <w:lvlJc w:val="left"/>
+      <w:pPr>
+        <w:ind w:left="3600" w:hanging="360"/>
+      </w:pPr>
+    </w:lvl>
+    <w:lvl w:ilvl="5" w:tplc="040C001B" w:tentative="1">
+      <w:start w:val="1"/>
+      <w:numFmt w:val="lowerRoman"/>
+      <w:lvlText w:val="%6."/>
+      <w:lvlJc w:val="right"/>
+      <w:pPr>
+        <w:ind w:left="4320" w:hanging="180"/>
+      </w:pPr>
+    </w:lvl>
+    <w:lvl w:ilvl="6" w:tplc="040C000F" w:tentative="1">
+      <w:start w:val="1"/>
+      <w:numFmt w:val="decimal"/>
+      <w:lvlText w:val="%7."/>
+      <w:lvlJc w:val="left"/>
+      <w:pPr>
+        <w:ind w:left="5040" w:hanging="360"/>
+      </w:pPr>
+    </w:lvl>
+    <w:lvl w:ilvl="7" w:tplc="040C0019" w:tentative="1">
+      <w:start w:val="1"/>
+      <w:numFmt w:val="lowerLetter"/>
+      <w:lvlText w:val="%8."/>
+      <w:lvlJc w:val="left"/>
+      <w:pPr>
+        <w:ind w:left="5760" w:hanging="360"/>
+      </w:pPr>
+    </w:lvl>
+    <w:lvl w:ilvl="8" w:tplc="040C001B" w:tentative="1">
+      <w:start w:val="1"/>
+      <w:numFmt w:val="lowerRoman"/>
+      <w:lvlText w:val="%9."/>
+      <w:lvlJc w:val="right"/>
+      <w:pPr>
+        <w:ind w:left="6480" w:hanging="180"/>
+      </w:pPr>
+    </w:lvl>
+  </w:abstractNum>
+  <w:abstractNum w:abstractNumId="2">
+    <w:nsid w:val="3D232261"/>
+    <w:multiLevelType w:val="hybridMultilevel"/>
+    <w:tmpl w:val="71CAB78A"/>
+    <w:lvl w:ilvl="0" w:tplc="040C000F">
+      <w:start w:val="1"/>
+      <w:numFmt w:val="decimal"/>
+      <w:lvlText w:val="%1."/>
+      <w:lvlJc w:val="left"/>
+      <w:pPr>
+        <w:ind w:left="720" w:hanging="360"/>
+      </w:pPr>
+      <w:rPr>
+        <w:rFonts w:hint="default"/>
+      </w:rPr>
+    </w:lvl>
+    <w:lvl w:ilvl="1" w:tplc="040C0019" w:tentative="1">
+      <w:start w:val="1"/>
+      <w:numFmt w:val="lowerLetter"/>
+      <w:lvlText w:val="%2."/>
+      <w:lvlJc w:val="left"/>
+      <w:pPr>
+        <w:ind w:left="1440" w:hanging="360"/>
+      </w:pPr>
+    </w:lvl>
+    <w:lvl w:ilvl="2" w:tplc="040C001B" w:tentative="1">
+      <w:start w:val="1"/>
+      <w:numFmt w:val="lowerRoman"/>
+      <w:lvlText w:val="%3."/>
+      <w:lvlJc w:val="right"/>
+      <w:pPr>
+        <w:ind w:left="2160" w:hanging="180"/>
+      </w:pPr>
+    </w:lvl>
+    <w:lvl w:ilvl="3" w:tplc="040C000F" w:tentative="1">
+      <w:start w:val="1"/>
+      <w:numFmt w:val="decimal"/>
+      <w:lvlText w:val="%4."/>
+      <w:lvlJc w:val="left"/>
+      <w:pPr>
+        <w:ind w:left="2880" w:hanging="360"/>
+      </w:pPr>
+    </w:lvl>
+    <w:lvl w:ilvl="4" w:tplc="040C0019" w:tentative="1">
+      <w:start w:val="1"/>
+      <w:numFmt w:val="lowerLetter"/>
+      <w:lvlText w:val="%5."/>
+      <w:lvlJc w:val="left"/>
+      <w:pPr>
+        <w:ind w:left="3600" w:hanging="360"/>
+      </w:pPr>
+    </w:lvl>
+    <w:lvl w:ilvl="5" w:tplc="040C001B" w:tentative="1">
+      <w:start w:val="1"/>
+      <w:numFmt w:val="lowerRoman"/>
+      <w:lvlText w:val="%6."/>
+      <w:lvlJc w:val="right"/>
+      <w:pPr>
+        <w:ind w:left="4320" w:hanging="180"/>
+      </w:pPr>
+    </w:lvl>
+    <w:lvl w:ilvl="6" w:tplc="040C000F" w:tentative="1">
+      <w:start w:val="1"/>
+      <w:numFmt w:val="decimal"/>
+      <w:lvlText w:val="%7."/>
+      <w:lvlJc w:val="left"/>
+      <w:pPr>
+        <w:ind w:left="5040" w:hanging="360"/>
+      </w:pPr>
+    </w:lvl>
+    <w:lvl w:ilvl="7" w:tplc="040C0019" w:tentative="1">
+      <w:start w:val="1"/>
+      <w:numFmt w:val="lowerLetter"/>
+      <w:lvlText w:val="%8."/>
+      <w:lvlJc w:val="left"/>
+      <w:pPr>
+        <w:ind w:left="5760" w:hanging="360"/>
+      </w:pPr>
+    </w:lvl>
+    <w:lvl w:ilvl="8" w:tplc="040C001B" w:tentative="1">
+      <w:start w:val="1"/>
+      <w:numFmt w:val="lowerRoman"/>
+      <w:lvlText w:val="%9."/>
+      <w:lvlJc w:val="right"/>
+      <w:pPr>
+        <w:ind w:left="6480" w:hanging="180"/>
+      </w:pPr>
+    </w:lvl>
+  </w:abstractNum>
+  <w:abstractNum w:abstractNumId="3">
     <w:nsid w:val="68AD0FED"/>
     <w:multiLevelType w:val="hybridMultilevel"/>
     <w:tmpl w:val="71CAB78A"/>
@@ -935,7 +1468,7 @@
       </w:pPr>
     </w:lvl>
   </w:abstractNum>
-  <w:abstractNum w:abstractNumId="1">
+  <w:abstractNum w:abstractNumId="4">
     <w:nsid w:val="7064755A"/>
     <w:multiLevelType w:val="hybridMultilevel"/>
     <w:tmpl w:val="71CAB78A"/>
@@ -1025,10 +1558,19 @@
     </w:lvl>
   </w:abstractNum>
   <w:num w:numId="1">
-    <w:abstractNumId w:val="0"/>
+    <w:abstractNumId w:val="3"/>
   </w:num>
   <w:num w:numId="2">
+    <w:abstractNumId w:val="4"/>
+  </w:num>
+  <w:num w:numId="3">
     <w:abstractNumId w:val="1"/>
+  </w:num>
+  <w:num w:numId="4">
+    <w:abstractNumId w:val="2"/>
+  </w:num>
+  <w:num w:numId="5">
+    <w:abstractNumId w:val="0"/>
   </w:num>
 </w:numbering>
 </file>
@@ -1197,6 +1739,7 @@
   <w:style w:type="character" w:default="1" w:styleId="Policepardfaut">
     <w:name w:val="Default Paragraph Font"/>
     <w:uiPriority w:val="1"/>
+    <w:semiHidden/>
     <w:unhideWhenUsed/>
   </w:style>
   <w:style w:type="table" w:default="1" w:styleId="TableauNormal">
@@ -1419,6 +1962,7 @@
   <w:style w:type="character" w:default="1" w:styleId="Policepardfaut">
     <w:name w:val="Default Paragraph Font"/>
     <w:uiPriority w:val="1"/>
+    <w:semiHidden/>
     <w:unhideWhenUsed/>
   </w:style>
   <w:style w:type="table" w:default="1" w:styleId="TableauNormal">

</xml_diff>

<commit_message>
201804261545 - Add regex part 1
</commit_message>
<xml_diff>
--- a/Cours perl.developpez.com.docx
+++ b/Cours perl.developpez.com.docx
@@ -39,7 +39,7 @@
     <w:p>
       <w:pPr>
         <w:pStyle w:val="Sansinterligne"/>
-        <w:jc w:val="both"/>
+        <w:jc w:val="right"/>
       </w:pPr>
       <w:r>
         <w:rPr>
@@ -47,12 +47,6 @@
         </w:rPr>
         <w:fldChar w:fldCharType="end"/>
       </w:r>
-    </w:p>
-    <w:p>
-      <w:pPr>
-        <w:pStyle w:val="Sansinterligne"/>
-        <w:jc w:val="both"/>
-      </w:pPr>
     </w:p>
     <w:p>
       <w:pPr>
@@ -120,7 +114,29 @@
         <w:rPr>
           <w:i/>
         </w:rPr>
-        <w:t>Grandeur qui est suffisamment définie par ses propres mesure et unité, par opposition aux gradeurs vectorielles</w:t>
+        <w:t>Grandeur qui est suffisamment définie par ses propres mesure et unité, par</w:t>
+      </w:r>
+      <w:r>
+        <w:rPr>
+          <w:i/>
+        </w:rPr>
+        <w:t xml:space="preserve"> </w:t>
+      </w:r>
+    </w:p>
+    <w:p>
+      <w:pPr>
+        <w:pStyle w:val="Sansinterligne"/>
+        <w:ind w:left="2484" w:firstLine="348"/>
+        <w:jc w:val="both"/>
+        <w:rPr>
+          <w:i/>
+        </w:rPr>
+      </w:pPr>
+      <w:r>
+        <w:rPr>
+          <w:i/>
+        </w:rPr>
+        <w:t>opposition aux gradeurs vectorielles</w:t>
       </w:r>
       <w:r>
         <w:rPr>
@@ -167,7 +183,13 @@
         <w:t>Chaque variable commence par un sigil. P</w:t>
       </w:r>
       <w:r>
-        <w:t xml:space="preserve">our les varaibles scalaires </w:t>
+        <w:t xml:space="preserve">our les </w:t>
+      </w:r>
+      <w:r>
+        <w:t>variables</w:t>
+      </w:r>
+      <w:r>
+        <w:t xml:space="preserve"> scalaires </w:t>
       </w:r>
       <w:r>
         <w:t xml:space="preserve">il s’agit de </w:t>
@@ -215,6 +237,9 @@
         <w:tab/>
       </w:r>
       <w:r>
+        <w:tab/>
+      </w:r>
+      <w:r>
         <w:rPr>
           <w:i/>
         </w:rPr>
@@ -230,7 +255,20 @@
         <w:rPr>
           <w:i/>
         </w:rPr>
-        <w:t>alphanumérique représentant une intention. En perl, le sigil sert d’indicateur, notamment pour l’interprétateur</w:t>
+        <w:t>alphanumérique représentant une intention. En perl, le sigil</w:t>
+      </w:r>
+    </w:p>
+    <w:p>
+      <w:pPr>
+        <w:pStyle w:val="Sansinterligne"/>
+        <w:ind w:left="2124" w:firstLine="708"/>
+        <w:jc w:val="both"/>
+      </w:pPr>
+      <w:r>
+        <w:rPr>
+          <w:i/>
+        </w:rPr>
+        <w:t>sert d’indicateur, notamment pour l’interprétateur</w:t>
       </w:r>
     </w:p>
     <w:p>
@@ -282,6 +320,7 @@
     <w:p>
       <w:pPr>
         <w:pStyle w:val="Sansinterligne"/>
+        <w:jc w:val="both"/>
       </w:pPr>
       <w:r>
         <w:t>En perl, l</w:t>
@@ -324,6 +363,7 @@
       <w:pPr>
         <w:pStyle w:val="Sansinterligne"/>
         <w:ind w:firstLine="360"/>
+        <w:jc w:val="both"/>
         <w:rPr>
           <w:b/>
           <w:u w:val="single"/>
@@ -334,6 +374,7 @@
       <w:pPr>
         <w:pStyle w:val="Sansinterligne"/>
         <w:ind w:firstLine="360"/>
+        <w:jc w:val="both"/>
         <w:rPr>
           <w:i/>
         </w:rPr>
@@ -433,6 +474,7 @@
     <w:p>
       <w:pPr>
         <w:pStyle w:val="Sansinterligne"/>
+        <w:jc w:val="both"/>
       </w:pPr>
       <w:r>
         <w:t xml:space="preserve">Une table de hachages, ou encore liste associative, correspond en réalité à un simple tableau possédant un couple </w:t>
@@ -453,12 +495,14 @@
     <w:p>
       <w:pPr>
         <w:pStyle w:val="Sansinterligne"/>
+        <w:jc w:val="both"/>
       </w:pPr>
     </w:p>
     <w:p>
       <w:pPr>
         <w:pStyle w:val="Sansinterligne"/>
         <w:ind w:left="1416" w:hanging="1050"/>
+        <w:jc w:val="both"/>
         <w:rPr>
           <w:i/>
         </w:rPr>
@@ -494,6 +538,9 @@
           <w:b/>
         </w:rPr>
         <w:t>:</w:t>
+      </w:r>
+      <w:r>
+        <w:tab/>
       </w:r>
       <w:r>
         <w:tab/>
@@ -887,6 +934,12 @@
     <w:p>
       <w:pPr>
         <w:pStyle w:val="Sansinterligne"/>
+        <w:jc w:val="both"/>
+      </w:pPr>
+    </w:p>
+    <w:p>
+      <w:pPr>
+        <w:pStyle w:val="Sansinterligne"/>
         <w:numPr>
           <w:ilvl w:val="0"/>
           <w:numId w:val="1"/>
@@ -1043,16 +1096,13 @@
         <w:t>en quelque sorte un langage</w:t>
       </w:r>
       <w:r>
-        <w:t xml:space="preserve"> très rapide et très puissant </w:t>
+        <w:t xml:space="preserve"> très rapide et très puissant, à la base des moteurs de recherche actuels et </w:t>
       </w:r>
       <w:r>
         <w:t>dédié à la recherche</w:t>
       </w:r>
       <w:r>
-        <w:t xml:space="preserve"> dans des chaines de caractère. </w:t>
-      </w:r>
-      <w:r>
-        <w:t>Le principe même des expressions régulières consiste simplement à</w:t>
+        <w:t xml:space="preserve"> dans des chaines de caractère. Le principe même des expressions régulières consiste simplement à</w:t>
       </w:r>
       <w:r>
         <w:t xml:space="preserve"> rechercher et/ou remplacer</w:t>
@@ -1073,12 +1123,7 @@
         <w:t>une chaine de caractère.</w:t>
       </w:r>
       <w:r>
-        <w:t xml:space="preserve"> C’est ce qu’on appelle la correspondance ou la substitution </w:t>
-      </w:r>
-      <w:bookmarkStart w:id="0" w:name="_GoBack"/>
-      <w:bookmarkEnd w:id="0"/>
-      <w:r>
-        <w:t>selon ce qu’on fait.</w:t>
+        <w:t xml:space="preserve"> C’est ce qu’on appelle la correspondance ou la substitution selon ce qu’on fait.</w:t>
       </w:r>
     </w:p>
     <w:p>
@@ -1103,6 +1148,34 @@
         </w:numPr>
         <w:jc w:val="both"/>
       </w:pPr>
+      <w:r>
+        <w:t>L’opérateur de liaison pour comparer une valeur à une expression régulière est : « =~ ».</w:t>
+      </w:r>
+    </w:p>
+    <w:p>
+      <w:pPr>
+        <w:pStyle w:val="Sansinterligne"/>
+        <w:numPr>
+          <w:ilvl w:val="0"/>
+          <w:numId w:val="5"/>
+        </w:numPr>
+        <w:jc w:val="both"/>
+      </w:pPr>
+      <w:r>
+        <w:t>Les expressions régulières en Perl sont déclarées entre deux slashs : « /regex/ ».</w:t>
+      </w:r>
+    </w:p>
+    <w:p>
+      <w:pPr>
+        <w:pStyle w:val="Sansinterligne"/>
+        <w:numPr>
+          <w:ilvl w:val="0"/>
+          <w:numId w:val="5"/>
+        </w:numPr>
+        <w:jc w:val="both"/>
+      </w:pPr>
+      <w:bookmarkStart w:id="0" w:name="_GoBack"/>
+      <w:bookmarkEnd w:id="0"/>
     </w:p>
     <w:sectPr>
       <w:pgSz w:w="11906" w:h="16838"/>

</xml_diff>